<commit_message>
edited wide range of device
</commit_message>
<xml_diff>
--- a/Portfolio requirements.docx
+++ b/Portfolio requirements.docx
@@ -3,7 +3,19 @@
 <w:document xmlns:wpc="http://schemas.microsoft.com/office/word/2010/wordprocessingCanvas" xmlns:cx="http://schemas.microsoft.com/office/drawing/2014/chartex" xmlns:cx1="http://schemas.microsoft.com/office/drawing/2015/9/8/chartex" xmlns:cx2="http://schemas.microsoft.com/office/drawing/2015/10/21/chartex" xmlns:cx3="http://schemas.microsoft.com/office/drawing/2016/5/9/chartex" xmlns:cx4="http://schemas.microsoft.com/office/drawing/2016/5/10/chartex" xmlns:cx5="http://schemas.microsoft.com/office/drawing/2016/5/11/chartex" xmlns:cx6="http://schemas.microsoft.com/office/drawing/2016/5/12/chartex" xmlns:cx7="http://schemas.microsoft.com/office/drawing/2016/5/13/chartex" xmlns:cx8="http://schemas.microsoft.com/office/drawing/2016/5/14/chartex" xmlns:mc="http://schemas.openxmlformats.org/markup-compatibility/2006" xmlns:aink="http://schemas.microsoft.com/office/drawing/2016/ink" xmlns:am3d="http://schemas.microsoft.com/office/drawing/2017/model3d" xmlns:o="urn:schemas-microsoft-com:office:office" xmlns:r="http://schemas.openxmlformats.org/officeDocument/2006/relationships" xmlns:m="http://schemas.openxmlformats.org/officeDocument/2006/math" xmlns:v="urn:schemas-microsoft-com:vml" xmlns:wp14="http://schemas.microsoft.com/office/word/2010/wordprocessingDrawing" xmlns:wp="http://schemas.openxmlformats.org/drawingml/2006/wordprocessingDrawing" xmlns:w10="urn:schemas-microsoft-com:office:word" xmlns:w="http://schemas.openxmlformats.org/wordprocessingml/2006/main" xmlns:w14="http://schemas.microsoft.com/office/word/2010/wordml" xmlns:w15="http://schemas.microsoft.com/office/word/2012/wordml" xmlns:w16cex="http://schemas.microsoft.com/office/word/2018/wordml/cex" xmlns:w16cid="http://schemas.microsoft.com/office/word/2016/wordml/cid" xmlns:w16="http://schemas.microsoft.com/office/word/2018/wordml" xmlns:w16se="http://schemas.microsoft.com/office/word/2015/wordml/symex" xmlns:wpg="http://schemas.microsoft.com/office/word/2010/wordprocessingGroup" xmlns:wpi="http://schemas.microsoft.com/office/word/2010/wordprocessingInk" xmlns:wne="http://schemas.microsoft.com/office/word/2006/wordml" xmlns:wps="http://schemas.microsoft.com/office/word/2010/wordprocessingShape" mc:Ignorable="w14 w15 w16se w16cid w16 w16cex wp14">
   <w:body>
     <w:p>
-      <w:r>
+      <w:pPr>
+        <w:rPr>
+          <w:b/>
+          <w:bCs/>
+          <w:u w:val="single"/>
+        </w:rPr>
+      </w:pPr>
+      <w:r>
+        <w:rPr>
+          <w:b/>
+          <w:bCs/>
+          <w:u w:val="single"/>
+        </w:rPr>
         <w:t>Portfolio requirements:</w:t>
       </w:r>
     </w:p>
@@ -11,7 +23,110 @@
       <w:r>
         <w:t>Make about page and projects pages load faster</w:t>
       </w:r>
-    </w:p>
+      <w:r>
+        <w:t xml:space="preserve"> done</w:t>
+      </w:r>
+    </w:p>
+    <w:p>
+      <w:r>
+        <w:t>Style “About Me” to be more visually appealing</w:t>
+      </w:r>
+      <w:r>
+        <w:t xml:space="preserve"> done</w:t>
+      </w:r>
+    </w:p>
+    <w:p>
+      <w:r>
+        <w:t>Resize portrait for mobile done</w:t>
+      </w:r>
+    </w:p>
+    <w:p>
+      <w:r>
+        <w:t>Restyle projects grid</w:t>
+      </w:r>
+      <w:r>
+        <w:t xml:space="preserve"> done</w:t>
+      </w:r>
+    </w:p>
+    <w:p/>
+    <w:p>
+      <w:hyperlink r:id="rId4" w:history="1">
+        <w:r>
+          <w:rPr>
+            <w:rStyle w:val="Hyperlink"/>
+          </w:rPr>
+          <w:t>https://codeburst.io/how-to-create-a-navigation-bar-and-sidebar-using-react-348243ccd93</w:t>
+        </w:r>
+      </w:hyperlink>
+    </w:p>
+    <w:p>
+      <w:hyperlink r:id="rId5" w:history="1">
+        <w:r>
+          <w:rPr>
+            <w:rStyle w:val="Hyperlink"/>
+          </w:rPr>
+          <w:t>https://stackoverflow.com/questions/40280369/use-anchors-with-react-router</w:t>
+        </w:r>
+      </w:hyperlink>
+    </w:p>
+    <w:p>
+      <w:r>
+        <w:t>Navbar looks good on mobile, fix it on laptop</w:t>
+      </w:r>
+    </w:p>
+    <w:p>
+      <w:r>
+        <w:t>Figure out the rules for media queries</w:t>
+      </w:r>
+    </w:p>
+    <w:p>
+      <w:r>
+        <w:t xml:space="preserve">Add link to </w:t>
+      </w:r>
+      <w:proofErr w:type="spellStart"/>
+      <w:r>
+        <w:t>gmail</w:t>
+      </w:r>
+      <w:proofErr w:type="spellEnd"/>
+      <w:r>
+        <w:t xml:space="preserve"> for Connect button</w:t>
+      </w:r>
+    </w:p>
+    <w:p>
+      <w:r>
+        <w:t>Add link to resume</w:t>
+      </w:r>
+    </w:p>
+    <w:p>
+      <w:r>
+        <w:t>Add all rights reserved to Footer</w:t>
+      </w:r>
+      <w:r>
+        <w:t xml:space="preserve"> </w:t>
+      </w:r>
+    </w:p>
+    <w:p>
+      <w:r>
+        <w:t>Add icons to Footer</w:t>
+      </w:r>
+    </w:p>
+    <w:p>
+      <w:r>
+        <w:t>Add link to sections with navbar</w:t>
+      </w:r>
+    </w:p>
+    <w:p>
+      <w:r>
+        <w:t xml:space="preserve">Add Link to Icons </w:t>
+      </w:r>
+    </w:p>
+    <w:p>
+      <w:r>
+        <w:tab/>
+      </w:r>
+    </w:p>
+    <w:p/>
+    <w:p/>
     <w:p/>
     <w:sectPr>
       <w:pgSz w:w="12240" w:h="15840"/>
@@ -449,6 +564,18 @@
     <w:semiHidden/>
     <w:unhideWhenUsed/>
   </w:style>
+  <w:style w:type="character" w:styleId="Hyperlink">
+    <w:name w:val="Hyperlink"/>
+    <w:basedOn w:val="DefaultParagraphFont"/>
+    <w:uiPriority w:val="99"/>
+    <w:semiHidden/>
+    <w:unhideWhenUsed/>
+    <w:rsid w:val="00DD11A0"/>
+    <w:rPr>
+      <w:color w:val="0000FF"/>
+      <w:u w:val="single"/>
+    </w:rPr>
+  </w:style>
 </w:styles>
 </file>
 

</xml_diff>